<commit_message>
Updated on November 2, 2022
</commit_message>
<xml_diff>
--- a/Lab2/Part 2/Lab2_Part2.docx
+++ b/Lab2/Part 2/Lab2_Part2.docx
@@ -256,25 +256,6 @@
         <w:rPr>
           <w:rFonts w:ascii="Times New Roman" w:eastAsia="Times New Roman" w:hAnsi="Times New Roman" w:cs="Times New Roman"/>
           <w:iCs/>
-          <w:color w:val="000000" w:themeColor="text1"/>
-          <w:highlight w:val="yellow"/>
-        </w:rPr>
-      </w:pPr>
-      <w:r>
-        <w:rPr>
-          <w:rFonts w:ascii="Times New Roman" w:eastAsia="Times New Roman" w:hAnsi="Times New Roman" w:cs="Times New Roman"/>
-          <w:iCs/>
-          <w:color w:val="000000" w:themeColor="text1"/>
-          <w:highlight w:val="yellow"/>
-        </w:rPr>
-        <w:t>Problem Statement</w:t>
-      </w:r>
-    </w:p>
-    <w:p>
-      <w:pPr>
-        <w:rPr>
-          <w:rFonts w:ascii="Times New Roman" w:eastAsia="Times New Roman" w:hAnsi="Times New Roman" w:cs="Times New Roman"/>
-          <w:iCs/>
         </w:rPr>
       </w:pPr>
       <w:r>
@@ -309,14 +290,38 @@
           <w:bCs/>
           <w:iCs/>
         </w:rPr>
-        <w:t xml:space="preserve"> to walk in order to get to the park, within Dory’s preferences</w:t>
-      </w:r>
-    </w:p>
-    <w:p>
-      <w:pPr>
-        <w:rPr>
-          <w:rFonts w:ascii="Times New Roman" w:eastAsia="Times New Roman" w:hAnsi="Times New Roman" w:cs="Times New Roman"/>
+        <w:t xml:space="preserve"> to walk in order to get to the park</w:t>
+      </w:r>
+      <w:r>
+        <w:rPr>
+          <w:rFonts w:ascii="Times New Roman" w:hAnsi="Times New Roman" w:cs="Times New Roman"/>
+          <w:bCs/>
           <w:iCs/>
+        </w:rPr>
+        <w:t xml:space="preserve"> </w:t>
+      </w:r>
+      <w:r>
+        <w:rPr>
+          <w:rFonts w:ascii="Times New Roman" w:hAnsi="Times New Roman" w:cs="Times New Roman"/>
+          <w:bCs/>
+          <w:iCs/>
+        </w:rPr>
+        <w:t>within Dory’s preferences</w:t>
+      </w:r>
+      <w:r>
+        <w:rPr>
+          <w:rFonts w:ascii="Times New Roman" w:hAnsi="Times New Roman" w:cs="Times New Roman"/>
+          <w:bCs/>
+          <w:iCs/>
+        </w:rPr>
+        <w:t>.</w:t>
+      </w:r>
+    </w:p>
+    <w:p>
+      <w:pPr>
+        <w:rPr>
+          <w:rFonts w:ascii="Times New Roman" w:eastAsia="Times New Roman" w:hAnsi="Times New Roman" w:cs="Times New Roman"/>
+          <w:iCs/>
           <w:color w:val="000000" w:themeColor="text1"/>
           <w:highlight w:val="yellow"/>
         </w:rPr>
@@ -327,16 +332,14 @@
         <w:rPr>
           <w:rFonts w:ascii="Times New Roman" w:eastAsia="Times New Roman" w:hAnsi="Times New Roman" w:cs="Times New Roman"/>
           <w:iCs/>
-          <w:color w:val="000000" w:themeColor="text1"/>
-          <w:highlight w:val="yellow"/>
+          <w:color w:val="FF0000"/>
         </w:rPr>
       </w:pPr>
       <w:r>
         <w:rPr>
           <w:rFonts w:ascii="Times New Roman" w:eastAsia="Times New Roman" w:hAnsi="Times New Roman" w:cs="Times New Roman"/>
           <w:iCs/>
-          <w:color w:val="000000" w:themeColor="text1"/>
-          <w:highlight w:val="yellow"/>
+          <w:color w:val="FF0000"/>
         </w:rPr>
         <w:t xml:space="preserve">Required Data and Input Data </w:t>
       </w:r>
@@ -346,16 +349,14 @@
         <w:rPr>
           <w:rFonts w:ascii="Times New Roman" w:eastAsia="Times New Roman" w:hAnsi="Times New Roman" w:cs="Times New Roman"/>
           <w:iCs/>
-          <w:color w:val="000000" w:themeColor="text1"/>
-          <w:highlight w:val="yellow"/>
+          <w:color w:val="FF0000"/>
         </w:rPr>
       </w:pPr>
       <w:r>
         <w:rPr>
           <w:rFonts w:ascii="Times New Roman" w:eastAsia="Times New Roman" w:hAnsi="Times New Roman" w:cs="Times New Roman"/>
           <w:iCs/>
-          <w:color w:val="000000" w:themeColor="text1"/>
-          <w:highlight w:val="yellow"/>
+          <w:color w:val="FF0000"/>
         </w:rPr>
         <w:t>Methods</w:t>
       </w:r>
@@ -365,16 +366,14 @@
         <w:rPr>
           <w:rFonts w:ascii="Times New Roman" w:eastAsia="Times New Roman" w:hAnsi="Times New Roman" w:cs="Times New Roman"/>
           <w:iCs/>
-          <w:color w:val="000000" w:themeColor="text1"/>
-          <w:highlight w:val="yellow"/>
+          <w:color w:val="FF0000"/>
         </w:rPr>
       </w:pPr>
       <w:r>
         <w:rPr>
           <w:rFonts w:ascii="Times New Roman" w:eastAsia="Times New Roman" w:hAnsi="Times New Roman" w:cs="Times New Roman"/>
           <w:iCs/>
-          <w:color w:val="000000" w:themeColor="text1"/>
-          <w:highlight w:val="yellow"/>
+          <w:color w:val="FF0000"/>
         </w:rPr>
         <w:t xml:space="preserve">Results </w:t>
       </w:r>
@@ -384,16 +383,14 @@
         <w:rPr>
           <w:rFonts w:ascii="Times New Roman" w:eastAsia="Times New Roman" w:hAnsi="Times New Roman" w:cs="Times New Roman"/>
           <w:iCs/>
-          <w:color w:val="000000" w:themeColor="text1"/>
-          <w:highlight w:val="yellow"/>
+          <w:color w:val="FF0000"/>
         </w:rPr>
       </w:pPr>
       <w:r>
         <w:rPr>
           <w:rFonts w:ascii="Times New Roman" w:eastAsia="Times New Roman" w:hAnsi="Times New Roman" w:cs="Times New Roman"/>
           <w:iCs/>
-          <w:color w:val="000000" w:themeColor="text1"/>
-          <w:highlight w:val="yellow"/>
+          <w:color w:val="FF0000"/>
         </w:rPr>
         <w:t>Results Verification</w:t>
       </w:r>
@@ -403,16 +400,14 @@
         <w:rPr>
           <w:rFonts w:ascii="Times New Roman" w:eastAsia="Times New Roman" w:hAnsi="Times New Roman" w:cs="Times New Roman"/>
           <w:iCs/>
-          <w:color w:val="000000" w:themeColor="text1"/>
-          <w:highlight w:val="yellow"/>
+          <w:color w:val="FF0000"/>
         </w:rPr>
       </w:pPr>
       <w:r>
         <w:rPr>
           <w:rFonts w:ascii="Times New Roman" w:eastAsia="Times New Roman" w:hAnsi="Times New Roman" w:cs="Times New Roman"/>
           <w:iCs/>
-          <w:color w:val="000000" w:themeColor="text1"/>
-          <w:highlight w:val="yellow"/>
+          <w:color w:val="FF0000"/>
         </w:rPr>
         <w:t>Discussion and Conclusion</w:t>
       </w:r>
@@ -437,13 +432,6 @@
         </w:rPr>
         <w:t xml:space="preserve"> </w:t>
       </w:r>
-    </w:p>
-    <w:p>
-      <w:pPr>
-        <w:rPr>
-          <w:rFonts w:ascii="Times New Roman" w:eastAsia="Times New Roman" w:hAnsi="Times New Roman" w:cs="Times New Roman"/>
-        </w:rPr>
-      </w:pPr>
     </w:p>
     <w:p>
       <w:pPr>
@@ -1370,17 +1358,7 @@
                 <w:sz w:val="20"/>
                 <w:szCs w:val="20"/>
               </w:rPr>
-              <w:t xml:space="preserve">Minnesota Digital Elevation Model - 30 </w:t>
-            </w:r>
-            <w:r>
-              <w:rPr>
-                <w:rFonts w:ascii="Times New Roman" w:hAnsi="Times New Roman" w:cs="Times New Roman"/>
-                <w:color w:val="000000" w:themeColor="text1"/>
-                <w:sz w:val="20"/>
-                <w:szCs w:val="20"/>
-              </w:rPr>
-              <w:lastRenderedPageBreak/>
-              <w:t>Meter Resolution</w:t>
+              <w:t>Minnesota Digital Elevation Model - 30 Meter Resolution</w:t>
             </w:r>
           </w:p>
         </w:tc>
@@ -1404,7 +1382,6 @@
                 <w:sz w:val="20"/>
                 <w:szCs w:val="20"/>
               </w:rPr>
-              <w:lastRenderedPageBreak/>
               <w:t>Elevation (Wabasha, Winona, and Olmsted County)</w:t>
             </w:r>
           </w:p>
@@ -1529,6 +1506,7 @@
                 <w:sz w:val="20"/>
                 <w:szCs w:val="20"/>
               </w:rPr>
+              <w:lastRenderedPageBreak/>
               <w:t>5</w:t>
             </w:r>
           </w:p>
@@ -1737,7 +1715,6 @@
           <w:rFonts w:ascii="Times New Roman" w:eastAsia="Times New Roman" w:hAnsi="Times New Roman" w:cs="Times New Roman"/>
           <w:b/>
           <w:color w:val="000000" w:themeColor="text1"/>
-          <w:highlight w:val="yellow"/>
         </w:rPr>
       </w:pPr>
       <w:r>
@@ -1745,7 +1722,6 @@
           <w:rFonts w:ascii="Times New Roman" w:eastAsia="Times New Roman" w:hAnsi="Times New Roman" w:cs="Times New Roman"/>
           <w:b/>
           <w:color w:val="000000" w:themeColor="text1"/>
-          <w:highlight w:val="yellow"/>
         </w:rPr>
         <w:t>Input Data</w:t>
       </w:r>
@@ -1754,22 +1730,33 @@
       <w:pPr>
         <w:rPr>
           <w:rFonts w:ascii="Times New Roman" w:eastAsia="Times New Roman" w:hAnsi="Times New Roman" w:cs="Times New Roman"/>
-          <w:i/>
-          <w:color w:val="000000" w:themeColor="text1"/>
-          <w:sz w:val="20"/>
-          <w:szCs w:val="20"/>
-        </w:rPr>
-      </w:pPr>
-      <w:r>
-        <w:rPr>
-          <w:rFonts w:ascii="Times New Roman" w:eastAsia="Times New Roman" w:hAnsi="Times New Roman" w:cs="Times New Roman"/>
-          <w:i/>
-          <w:color w:val="000000" w:themeColor="text1"/>
-          <w:sz w:val="20"/>
-          <w:szCs w:val="20"/>
-          <w:highlight w:val="yellow"/>
-        </w:rPr>
-        <w:t>Describe the data in two paragraphs max. Fill out the table.</w:t>
+          <w:iCs/>
+          <w:color w:val="000000" w:themeColor="text1"/>
+        </w:rPr>
+      </w:pPr>
+      <w:r>
+        <w:rPr>
+          <w:rFonts w:ascii="Times New Roman" w:eastAsia="Times New Roman" w:hAnsi="Times New Roman" w:cs="Times New Roman"/>
+          <w:iCs/>
+          <w:color w:val="000000" w:themeColor="text1"/>
+        </w:rPr>
+        <w:t xml:space="preserve">The table below is a collection of data from the Minnesota Geospatial Commons. Data was scraped through an ETL in ArcGIS Pro via a </w:t>
+      </w:r>
+      <w:r>
+        <w:rPr>
+          <w:rFonts w:ascii="Times New Roman" w:eastAsia="Times New Roman" w:hAnsi="Times New Roman" w:cs="Times New Roman"/>
+          <w:iCs/>
+          <w:color w:val="000000" w:themeColor="text1"/>
+        </w:rPr>
+        <w:t xml:space="preserve">Python notebook. </w:t>
+      </w:r>
+      <w:r>
+        <w:rPr>
+          <w:rFonts w:ascii="Times New Roman" w:eastAsia="Times New Roman" w:hAnsi="Times New Roman" w:cs="Times New Roman"/>
+          <w:iCs/>
+          <w:color w:val="000000" w:themeColor="text1"/>
+        </w:rPr>
+        <w:t xml:space="preserve">All the data described below will be used in a cost path analysis to find an optimal route for Dory. </w:t>
       </w:r>
     </w:p>
     <w:p>
@@ -2581,7 +2568,205 @@
       <w:pPr>
         <w:rPr>
           <w:rFonts w:ascii="Times New Roman" w:eastAsia="Times New Roman" w:hAnsi="Times New Roman" w:cs="Times New Roman"/>
-          <w:b/>
+          <w:bCs/>
+          <w:color w:val="000000" w:themeColor="text1"/>
+        </w:rPr>
+      </w:pPr>
+      <w:r>
+        <w:rPr>
+          <w:rFonts w:ascii="Times New Roman" w:eastAsia="Times New Roman" w:hAnsi="Times New Roman" w:cs="Times New Roman"/>
+          <w:bCs/>
+          <w:color w:val="000000" w:themeColor="text1"/>
+        </w:rPr>
+        <w:t xml:space="preserve">Dory’s Farm: </w:t>
+      </w:r>
+      <w:r>
+        <w:rPr>
+          <w:rFonts w:ascii="Times New Roman" w:hAnsi="Times New Roman" w:cs="Times New Roman"/>
+          <w:bCs/>
+          <w:color w:val="000000" w:themeColor="text1"/>
+        </w:rPr>
+        <w:t>44.127985, -92.148796</w:t>
+      </w:r>
+    </w:p>
+    <w:p>
+      <w:pPr>
+        <w:rPr>
+          <w:rFonts w:ascii="Times New Roman" w:hAnsi="Times New Roman" w:cs="Times New Roman"/>
+          <w:bCs/>
+          <w:color w:val="000000" w:themeColor="text1"/>
+        </w:rPr>
+      </w:pPr>
+      <w:r>
+        <w:rPr>
+          <w:rFonts w:ascii="Times New Roman" w:eastAsia="Times New Roman" w:hAnsi="Times New Roman" w:cs="Times New Roman"/>
+          <w:bCs/>
+          <w:color w:val="000000" w:themeColor="text1"/>
+        </w:rPr>
+        <w:t xml:space="preserve">Picnic Area in Whitewater State Park: </w:t>
+      </w:r>
+      <w:r>
+        <w:rPr>
+          <w:rFonts w:ascii="Times New Roman" w:hAnsi="Times New Roman" w:cs="Times New Roman"/>
+          <w:bCs/>
+          <w:color w:val="000000" w:themeColor="text1"/>
+        </w:rPr>
+        <w:t>44.054852, -92.045780</w:t>
+      </w:r>
+    </w:p>
+    <w:p>
+      <w:pPr>
+        <w:rPr>
+          <w:rFonts w:ascii="Times New Roman" w:hAnsi="Times New Roman" w:cs="Times New Roman"/>
+          <w:bCs/>
+          <w:color w:val="000000" w:themeColor="text1"/>
+        </w:rPr>
+      </w:pPr>
+    </w:p>
+    <w:p>
+      <w:pPr>
+        <w:rPr>
+          <w:rFonts w:ascii="Times New Roman" w:hAnsi="Times New Roman" w:cs="Times New Roman"/>
+          <w:bCs/>
+          <w:color w:val="000000" w:themeColor="text1"/>
+        </w:rPr>
+      </w:pPr>
+      <w:r>
+        <w:rPr>
+          <w:rFonts w:ascii="Times New Roman" w:hAnsi="Times New Roman" w:cs="Times New Roman"/>
+          <w:bCs/>
+          <w:color w:val="000000" w:themeColor="text1"/>
+        </w:rPr>
+        <w:t>Based on Dory’s preferences, the objective is to find a</w:t>
+      </w:r>
+      <w:r>
+        <w:rPr>
+          <w:rFonts w:ascii="Times New Roman" w:hAnsi="Times New Roman" w:cs="Times New Roman"/>
+          <w:bCs/>
+        </w:rPr>
+        <w:t xml:space="preserve"> </w:t>
+      </w:r>
+      <w:r>
+        <w:rPr>
+          <w:rFonts w:ascii="Times New Roman" w:hAnsi="Times New Roman" w:cs="Times New Roman"/>
+          <w:bCs/>
+        </w:rPr>
+        <w:t xml:space="preserve">path that avoids </w:t>
+      </w:r>
+      <w:r>
+        <w:rPr>
+          <w:rFonts w:ascii="Times New Roman" w:hAnsi="Times New Roman" w:cs="Times New Roman"/>
+          <w:bCs/>
+        </w:rPr>
+        <w:t>farm fields, water bodies</w:t>
+      </w:r>
+      <w:r>
+        <w:rPr>
+          <w:rFonts w:ascii="Times New Roman" w:hAnsi="Times New Roman" w:cs="Times New Roman"/>
+          <w:bCs/>
+        </w:rPr>
+        <w:t xml:space="preserve"> without a bridge, and has a </w:t>
+      </w:r>
+      <w:r>
+        <w:rPr>
+          <w:rFonts w:ascii="Times New Roman" w:hAnsi="Times New Roman" w:cs="Times New Roman"/>
+          <w:bCs/>
+        </w:rPr>
+        <w:t>gradual slope</w:t>
+      </w:r>
+      <w:r>
+        <w:rPr>
+          <w:rFonts w:ascii="Times New Roman" w:hAnsi="Times New Roman" w:cs="Times New Roman"/>
+          <w:bCs/>
+        </w:rPr>
+        <w:t>. The starting point, Dory’s Farm</w:t>
+      </w:r>
+      <w:r>
+        <w:rPr>
+          <w:rFonts w:ascii="Times New Roman" w:hAnsi="Times New Roman" w:cs="Times New Roman"/>
+          <w:bCs/>
+        </w:rPr>
+        <w:t xml:space="preserve">, is </w:t>
+      </w:r>
+      <w:r>
+        <w:rPr>
+          <w:rFonts w:ascii="Times New Roman" w:hAnsi="Times New Roman" w:cs="Times New Roman"/>
+          <w:bCs/>
+          <w:color w:val="000000" w:themeColor="text1"/>
+        </w:rPr>
+        <w:t>44.127985, -92.148796</w:t>
+      </w:r>
+      <w:r>
+        <w:rPr>
+          <w:rFonts w:ascii="Times New Roman" w:hAnsi="Times New Roman" w:cs="Times New Roman"/>
+          <w:bCs/>
+          <w:color w:val="000000" w:themeColor="text1"/>
+        </w:rPr>
+        <w:t xml:space="preserve"> and end point, </w:t>
+      </w:r>
+      <w:r>
+        <w:rPr>
+          <w:rFonts w:ascii="Times New Roman" w:eastAsia="Times New Roman" w:hAnsi="Times New Roman" w:cs="Times New Roman"/>
+          <w:bCs/>
+          <w:color w:val="000000" w:themeColor="text1"/>
+        </w:rPr>
+        <w:t>p</w:t>
+      </w:r>
+      <w:r>
+        <w:rPr>
+          <w:rFonts w:ascii="Times New Roman" w:eastAsia="Times New Roman" w:hAnsi="Times New Roman" w:cs="Times New Roman"/>
+          <w:bCs/>
+          <w:color w:val="000000" w:themeColor="text1"/>
+        </w:rPr>
+        <w:t xml:space="preserve">icnic </w:t>
+      </w:r>
+      <w:r>
+        <w:rPr>
+          <w:rFonts w:ascii="Times New Roman" w:eastAsia="Times New Roman" w:hAnsi="Times New Roman" w:cs="Times New Roman"/>
+          <w:bCs/>
+          <w:color w:val="000000" w:themeColor="text1"/>
+        </w:rPr>
+        <w:t>a</w:t>
+      </w:r>
+      <w:r>
+        <w:rPr>
+          <w:rFonts w:ascii="Times New Roman" w:eastAsia="Times New Roman" w:hAnsi="Times New Roman" w:cs="Times New Roman"/>
+          <w:bCs/>
+          <w:color w:val="000000" w:themeColor="text1"/>
+        </w:rPr>
+        <w:t>rea in Whitewater State Park</w:t>
+      </w:r>
+      <w:r>
+        <w:rPr>
+          <w:rFonts w:ascii="Times New Roman" w:eastAsia="Times New Roman" w:hAnsi="Times New Roman" w:cs="Times New Roman"/>
+          <w:bCs/>
+          <w:color w:val="000000" w:themeColor="text1"/>
+        </w:rPr>
+        <w:t xml:space="preserve">, is </w:t>
+      </w:r>
+      <w:r>
+        <w:rPr>
+          <w:rFonts w:ascii="Times New Roman" w:hAnsi="Times New Roman" w:cs="Times New Roman"/>
+          <w:bCs/>
+          <w:color w:val="000000" w:themeColor="text1"/>
+        </w:rPr>
+        <w:t>44.054852, -92.045780</w:t>
+      </w:r>
+      <w:r>
+        <w:rPr>
+          <w:rFonts w:ascii="Times New Roman" w:hAnsi="Times New Roman" w:cs="Times New Roman"/>
+          <w:bCs/>
+          <w:color w:val="000000" w:themeColor="text1"/>
+        </w:rPr>
+        <w:t xml:space="preserve">. </w:t>
+      </w:r>
+    </w:p>
+    <w:p>
+      <w:pPr>
+        <w:rPr>
+          <w:rFonts w:ascii="Times New Roman" w:eastAsia="Times New Roman" w:hAnsi="Times New Roman" w:cs="Times New Roman"/>
+          <w:bCs/>
+          <w:color w:val="000000" w:themeColor="text1"/>
         </w:rPr>
       </w:pPr>
     </w:p>
@@ -2655,38 +2840,139 @@
           <w:szCs w:val="20"/>
         </w:rPr>
       </w:pPr>
-      <w:r>
+    </w:p>
+    <w:p>
+      <w:pPr>
         <w:rPr>
           <w:rFonts w:ascii="Times New Roman" w:eastAsia="Times New Roman" w:hAnsi="Times New Roman" w:cs="Times New Roman"/>
           <w:i/>
           <w:color w:val="000000" w:themeColor="text1"/>
-          <w:sz w:val="20"/>
-          <w:szCs w:val="20"/>
-        </w:rPr>
-        <w:t xml:space="preserve">Figure 1. </w:t>
-      </w:r>
-      <w:hyperlink r:id="rId19" w:history="1">
-        <w:r>
-          <w:rPr>
-            <w:rStyle w:val="Hyperlink"/>
-            <w:rFonts w:ascii="Times New Roman" w:eastAsia="Times New Roman" w:hAnsi="Times New Roman" w:cs="Times New Roman"/>
-            <w:i/>
-            <w:sz w:val="20"/>
-            <w:szCs w:val="20"/>
-          </w:rPr>
-          <w:t xml:space="preserve">Data Flow Diagram </w:t>
-        </w:r>
-        <w:r>
-          <w:rPr>
-            <w:rStyle w:val="Hyperlink"/>
-            <w:rFonts w:ascii="Times New Roman" w:eastAsia="Times New Roman" w:hAnsi="Times New Roman" w:cs="Times New Roman"/>
-            <w:i/>
-            <w:sz w:val="20"/>
-            <w:szCs w:val="20"/>
-          </w:rPr>
-          <w:t>for Cost Path Analysis</w:t>
-        </w:r>
-      </w:hyperlink>
+          <w:sz w:val="22"/>
+          <w:szCs w:val="22"/>
+        </w:rPr>
+      </w:pPr>
+      <w:r>
+        <w:rPr>
+          <w:rFonts w:ascii="Times New Roman" w:eastAsia="Times New Roman" w:hAnsi="Times New Roman" w:cs="Times New Roman"/>
+          <w:i/>
+          <w:color w:val="000000" w:themeColor="text1"/>
+          <w:sz w:val="22"/>
+          <w:szCs w:val="22"/>
+        </w:rPr>
+        <w:t xml:space="preserve">Figure </w:t>
+      </w:r>
+      <w:r>
+        <w:rPr>
+          <w:rFonts w:ascii="Times New Roman" w:eastAsia="Times New Roman" w:hAnsi="Times New Roman" w:cs="Times New Roman"/>
+          <w:i/>
+          <w:color w:val="000000" w:themeColor="text1"/>
+          <w:sz w:val="22"/>
+          <w:szCs w:val="22"/>
+        </w:rPr>
+        <w:t>1</w:t>
+      </w:r>
+      <w:r>
+        <w:rPr>
+          <w:rFonts w:ascii="Times New Roman" w:eastAsia="Times New Roman" w:hAnsi="Times New Roman" w:cs="Times New Roman"/>
+          <w:i/>
+          <w:color w:val="000000" w:themeColor="text1"/>
+          <w:sz w:val="22"/>
+          <w:szCs w:val="22"/>
+        </w:rPr>
+        <w:t xml:space="preserve">. Data Flow Diagram </w:t>
+      </w:r>
+      <w:r>
+        <w:rPr>
+          <w:rFonts w:ascii="Times New Roman" w:eastAsia="Times New Roman" w:hAnsi="Times New Roman" w:cs="Times New Roman"/>
+          <w:i/>
+          <w:color w:val="000000" w:themeColor="text1"/>
+          <w:sz w:val="22"/>
+          <w:szCs w:val="22"/>
+        </w:rPr>
+        <w:t>–</w:t>
+      </w:r>
+      <w:r>
+        <w:rPr>
+          <w:rFonts w:ascii="Times New Roman" w:eastAsia="Times New Roman" w:hAnsi="Times New Roman" w:cs="Times New Roman"/>
+          <w:i/>
+          <w:color w:val="000000" w:themeColor="text1"/>
+          <w:sz w:val="22"/>
+          <w:szCs w:val="22"/>
+        </w:rPr>
+        <w:t xml:space="preserve"> Part</w:t>
+      </w:r>
+      <w:r>
+        <w:rPr>
+          <w:rFonts w:ascii="Times New Roman" w:eastAsia="Times New Roman" w:hAnsi="Times New Roman" w:cs="Times New Roman"/>
+          <w:i/>
+          <w:color w:val="000000" w:themeColor="text1"/>
+          <w:sz w:val="22"/>
+          <w:szCs w:val="22"/>
+        </w:rPr>
+        <w:t xml:space="preserve"> 2</w:t>
+      </w:r>
+      <w:r>
+        <w:rPr>
+          <w:rFonts w:ascii="Times New Roman" w:eastAsia="Times New Roman" w:hAnsi="Times New Roman" w:cs="Times New Roman"/>
+          <w:i/>
+          <w:color w:val="000000" w:themeColor="text1"/>
+          <w:sz w:val="22"/>
+          <w:szCs w:val="22"/>
+        </w:rPr>
+        <w:t>. (Note</w:t>
+      </w:r>
+      <w:proofErr w:type="gramStart"/>
+      <w:r>
+        <w:rPr>
+          <w:rFonts w:ascii="Times New Roman" w:eastAsia="Times New Roman" w:hAnsi="Times New Roman" w:cs="Times New Roman"/>
+          <w:i/>
+          <w:color w:val="000000" w:themeColor="text1"/>
+          <w:sz w:val="22"/>
+          <w:szCs w:val="22"/>
+        </w:rPr>
+        <w:t xml:space="preserve">: </w:t>
+      </w:r>
+      <w:r>
+        <w:rPr>
+          <w:rFonts w:ascii="Times New Roman" w:eastAsia="Times New Roman" w:hAnsi="Times New Roman" w:cs="Times New Roman"/>
+          <w:iCs/>
+          <w:color w:val="000000" w:themeColor="text1"/>
+          <w:sz w:val="22"/>
+          <w:szCs w:val="22"/>
+        </w:rPr>
+        <w:t>.</w:t>
+      </w:r>
+      <w:r>
+        <w:rPr>
+          <w:rFonts w:ascii="Times New Roman" w:eastAsia="Times New Roman" w:hAnsi="Times New Roman" w:cs="Times New Roman"/>
+          <w:iCs/>
+          <w:color w:val="000000" w:themeColor="text1"/>
+          <w:sz w:val="22"/>
+          <w:szCs w:val="22"/>
+        </w:rPr>
+        <w:t>ipynb</w:t>
+      </w:r>
+      <w:proofErr w:type="gramEnd"/>
+      <w:r>
+        <w:rPr>
+          <w:rFonts w:ascii="Times New Roman" w:eastAsia="Times New Roman" w:hAnsi="Times New Roman" w:cs="Times New Roman"/>
+          <w:iCs/>
+          <w:color w:val="000000" w:themeColor="text1"/>
+          <w:sz w:val="22"/>
+          <w:szCs w:val="22"/>
+        </w:rPr>
+        <w:t xml:space="preserve"> for Part </w:t>
+      </w:r>
+      <w:r>
+        <w:rPr>
+          <w:rFonts w:ascii="Times New Roman" w:eastAsia="Times New Roman" w:hAnsi="Times New Roman" w:cs="Times New Roman"/>
+          <w:iCs/>
+          <w:color w:val="000000" w:themeColor="text1"/>
+          <w:sz w:val="22"/>
+          <w:szCs w:val="22"/>
+        </w:rPr>
+        <w:t>2).</w:t>
+      </w:r>
     </w:p>
     <w:p>
       <w:pPr>
@@ -2723,14 +3009,14 @@
         <w:rPr>
           <w:rFonts w:ascii="Times New Roman" w:eastAsia="Times New Roman" w:hAnsi="Times New Roman" w:cs="Times New Roman"/>
           <w:b/>
-          <w:color w:val="000000" w:themeColor="text1"/>
+          <w:color w:val="FF0000"/>
         </w:rPr>
       </w:pPr>
       <w:r>
         <w:rPr>
           <w:rFonts w:ascii="Times New Roman" w:eastAsia="Times New Roman" w:hAnsi="Times New Roman" w:cs="Times New Roman"/>
           <w:b/>
-          <w:color w:val="000000" w:themeColor="text1"/>
+          <w:color w:val="FF0000"/>
         </w:rPr>
         <w:t>Results</w:t>
       </w:r>
@@ -2739,17 +3025,134 @@
       <w:pPr>
         <w:rPr>
           <w:rFonts w:ascii="Times New Roman" w:eastAsia="Times New Roman" w:hAnsi="Times New Roman" w:cs="Times New Roman"/>
+          <w:bCs/>
+          <w:color w:val="FF0000"/>
+        </w:rPr>
+      </w:pPr>
+      <w:r>
+        <w:rPr>
+          <w:rFonts w:ascii="Times New Roman" w:eastAsia="Times New Roman" w:hAnsi="Times New Roman" w:cs="Times New Roman"/>
+          <w:bCs/>
+          <w:color w:val="FF0000"/>
+        </w:rPr>
+        <w:t xml:space="preserve">The results are shown in the figures below (see Fig. 3 through Figure 8). The main themes of the lab were preparing data in an ETL pipeline, creating a cost surface to find an optimal route. </w:t>
+      </w:r>
+      <w:r>
+        <w:rPr>
+          <w:rFonts w:ascii="Times New Roman" w:eastAsia="Times New Roman" w:hAnsi="Times New Roman" w:cs="Times New Roman"/>
+          <w:bCs/>
+          <w:color w:val="FF0000"/>
+        </w:rPr>
+        <w:t xml:space="preserve">The data flow diagram above (Fig. 1) shows all the variables and commands I applied in finding an optimal route for Dory. </w:t>
+      </w:r>
+    </w:p>
+    <w:p>
+      <w:pPr>
+        <w:rPr>
+          <w:rFonts w:ascii="Times New Roman" w:eastAsia="Times New Roman" w:hAnsi="Times New Roman" w:cs="Times New Roman"/>
+          <w:i/>
+          <w:color w:val="FF0000"/>
+        </w:rPr>
+      </w:pPr>
+    </w:p>
+    <w:p>
+      <w:pPr>
+        <w:rPr>
+          <w:rFonts w:ascii="Times New Roman" w:eastAsia="Times New Roman" w:hAnsi="Times New Roman" w:cs="Times New Roman"/>
+          <w:i/>
+          <w:color w:val="FF0000"/>
+        </w:rPr>
+      </w:pPr>
+    </w:p>
+    <w:p>
+      <w:pPr>
+        <w:rPr>
+          <w:rFonts w:ascii="Times New Roman" w:eastAsia="Times New Roman" w:hAnsi="Times New Roman" w:cs="Times New Roman"/>
+          <w:i/>
+          <w:color w:val="FF0000"/>
+        </w:rPr>
+      </w:pPr>
+    </w:p>
+    <w:p>
+      <w:pPr>
+        <w:rPr>
+          <w:rFonts w:ascii="Times New Roman" w:eastAsia="Times New Roman" w:hAnsi="Times New Roman" w:cs="Times New Roman"/>
+          <w:i/>
+          <w:color w:val="FF0000"/>
+        </w:rPr>
+      </w:pPr>
+    </w:p>
+    <w:p>
+      <w:pPr>
+        <w:rPr>
+          <w:rFonts w:ascii="Times New Roman" w:eastAsia="Times New Roman" w:hAnsi="Times New Roman" w:cs="Times New Roman"/>
+          <w:color w:val="FF0000"/>
+        </w:rPr>
+      </w:pPr>
+      <w:r>
+        <w:rPr>
+          <w:rFonts w:ascii="Times New Roman" w:eastAsia="Times New Roman" w:hAnsi="Times New Roman" w:cs="Times New Roman"/>
           <w:b/>
-          <w:color w:val="000000" w:themeColor="text1"/>
+          <w:color w:val="FF0000"/>
+        </w:rPr>
+        <w:t>Results Verification</w:t>
+      </w:r>
+    </w:p>
+    <w:p>
+      <w:pPr>
+        <w:rPr>
+          <w:rFonts w:ascii="Times New Roman" w:eastAsia="Times New Roman" w:hAnsi="Times New Roman" w:cs="Times New Roman"/>
+          <w:color w:val="FF0000"/>
         </w:rPr>
       </w:pPr>
       <w:r>
         <w:rPr>
           <w:rFonts w:ascii="Times New Roman" w:eastAsia="Times New Roman" w:hAnsi="Times New Roman" w:cs="Times New Roman"/>
           <w:i/>
-          <w:color w:val="000000" w:themeColor="text1"/>
-        </w:rPr>
-        <w:t xml:space="preserve">Show the results in figures and maps. Describe how they address the problem statement. </w:t>
+          <w:color w:val="FF0000"/>
+        </w:rPr>
+        <w:t>How do you know your results are correct? This can be a qualitative or quantitative verification.</w:t>
+      </w:r>
+    </w:p>
+    <w:p>
+      <w:pPr>
+        <w:rPr>
+          <w:rFonts w:ascii="Times New Roman" w:eastAsia="Times New Roman" w:hAnsi="Times New Roman" w:cs="Times New Roman"/>
+          <w:color w:val="FF0000"/>
+        </w:rPr>
+      </w:pPr>
+    </w:p>
+    <w:p>
+      <w:pPr>
+        <w:rPr>
+          <w:rFonts w:ascii="Times New Roman" w:eastAsia="Times New Roman" w:hAnsi="Times New Roman" w:cs="Times New Roman"/>
+          <w:color w:val="FF0000"/>
+        </w:rPr>
+      </w:pPr>
+    </w:p>
+    <w:p>
+      <w:pPr>
+        <w:rPr>
+          <w:rFonts w:ascii="Times New Roman" w:eastAsia="Times New Roman" w:hAnsi="Times New Roman" w:cs="Times New Roman"/>
+          <w:color w:val="FF0000"/>
+        </w:rPr>
+      </w:pPr>
+    </w:p>
+    <w:p>
+      <w:pPr>
+        <w:rPr>
+          <w:rFonts w:ascii="Times New Roman" w:eastAsia="Times New Roman" w:hAnsi="Times New Roman" w:cs="Times New Roman"/>
+          <w:b/>
+          <w:color w:val="FF0000"/>
+        </w:rPr>
+      </w:pPr>
+      <w:r>
+        <w:rPr>
+          <w:rFonts w:ascii="Times New Roman" w:eastAsia="Times New Roman" w:hAnsi="Times New Roman" w:cs="Times New Roman"/>
+          <w:b/>
+          <w:color w:val="FF0000"/>
+        </w:rPr>
+        <w:t>Discussion and Conclusion</w:t>
       </w:r>
     </w:p>
     <w:p>
@@ -2757,140 +3160,14 @@
         <w:rPr>
           <w:rFonts w:ascii="Times New Roman" w:eastAsia="Times New Roman" w:hAnsi="Times New Roman" w:cs="Times New Roman"/>
           <w:i/>
-          <w:color w:val="000000" w:themeColor="text1"/>
+          <w:color w:val="FF0000"/>
         </w:rPr>
       </w:pPr>
       <w:r>
         <w:rPr>
           <w:rFonts w:ascii="Times New Roman" w:eastAsia="Times New Roman" w:hAnsi="Times New Roman" w:cs="Times New Roman"/>
           <w:i/>
-          <w:color w:val="000000" w:themeColor="text1"/>
-        </w:rPr>
-        <w:t>Follow best practice for map design, coloring, etc.</w:t>
-      </w:r>
-    </w:p>
-    <w:p>
-      <w:pPr>
-        <w:rPr>
-          <w:rFonts w:ascii="Times New Roman" w:eastAsia="Times New Roman" w:hAnsi="Times New Roman" w:cs="Times New Roman"/>
-          <w:i/>
-          <w:color w:val="000000" w:themeColor="text1"/>
-        </w:rPr>
-      </w:pPr>
-    </w:p>
-    <w:p>
-      <w:pPr>
-        <w:rPr>
-          <w:rFonts w:ascii="Times New Roman" w:eastAsia="Times New Roman" w:hAnsi="Times New Roman" w:cs="Times New Roman"/>
-          <w:i/>
-          <w:color w:val="000000" w:themeColor="text1"/>
-        </w:rPr>
-      </w:pPr>
-    </w:p>
-    <w:p>
-      <w:pPr>
-        <w:rPr>
-          <w:rFonts w:ascii="Times New Roman" w:eastAsia="Times New Roman" w:hAnsi="Times New Roman" w:cs="Times New Roman"/>
-          <w:i/>
-          <w:color w:val="000000" w:themeColor="text1"/>
-        </w:rPr>
-      </w:pPr>
-    </w:p>
-    <w:p>
-      <w:pPr>
-        <w:rPr>
-          <w:rFonts w:ascii="Times New Roman" w:eastAsia="Times New Roman" w:hAnsi="Times New Roman" w:cs="Times New Roman"/>
-          <w:i/>
-          <w:color w:val="000000" w:themeColor="text1"/>
-        </w:rPr>
-      </w:pPr>
-    </w:p>
-    <w:p>
-      <w:pPr>
-        <w:rPr>
-          <w:rFonts w:ascii="Times New Roman" w:eastAsia="Times New Roman" w:hAnsi="Times New Roman" w:cs="Times New Roman"/>
-          <w:color w:val="000000" w:themeColor="text1"/>
-        </w:rPr>
-      </w:pPr>
-      <w:r>
-        <w:rPr>
-          <w:rFonts w:ascii="Times New Roman" w:eastAsia="Times New Roman" w:hAnsi="Times New Roman" w:cs="Times New Roman"/>
-          <w:b/>
-          <w:color w:val="000000" w:themeColor="text1"/>
-        </w:rPr>
-        <w:t>Results Verification</w:t>
-      </w:r>
-    </w:p>
-    <w:p>
-      <w:pPr>
-        <w:rPr>
-          <w:rFonts w:ascii="Times New Roman" w:eastAsia="Times New Roman" w:hAnsi="Times New Roman" w:cs="Times New Roman"/>
-          <w:color w:val="000000" w:themeColor="text1"/>
-        </w:rPr>
-      </w:pPr>
-      <w:r>
-        <w:rPr>
-          <w:rFonts w:ascii="Times New Roman" w:eastAsia="Times New Roman" w:hAnsi="Times New Roman" w:cs="Times New Roman"/>
-          <w:i/>
-          <w:color w:val="000000" w:themeColor="text1"/>
-        </w:rPr>
-        <w:t>How do you know your results are correct? This can be a qualitative or quantitative verification.</w:t>
-      </w:r>
-    </w:p>
-    <w:p>
-      <w:pPr>
-        <w:rPr>
-          <w:rFonts w:ascii="Times New Roman" w:eastAsia="Times New Roman" w:hAnsi="Times New Roman" w:cs="Times New Roman"/>
-          <w:color w:val="000000" w:themeColor="text1"/>
-        </w:rPr>
-      </w:pPr>
-    </w:p>
-    <w:p>
-      <w:pPr>
-        <w:rPr>
-          <w:rFonts w:ascii="Times New Roman" w:eastAsia="Times New Roman" w:hAnsi="Times New Roman" w:cs="Times New Roman"/>
-          <w:color w:val="000000" w:themeColor="text1"/>
-        </w:rPr>
-      </w:pPr>
-    </w:p>
-    <w:p>
-      <w:pPr>
-        <w:rPr>
-          <w:rFonts w:ascii="Times New Roman" w:eastAsia="Times New Roman" w:hAnsi="Times New Roman" w:cs="Times New Roman"/>
-          <w:color w:val="000000" w:themeColor="text1"/>
-        </w:rPr>
-      </w:pPr>
-    </w:p>
-    <w:p>
-      <w:pPr>
-        <w:rPr>
-          <w:rFonts w:ascii="Times New Roman" w:eastAsia="Times New Roman" w:hAnsi="Times New Roman" w:cs="Times New Roman"/>
-          <w:b/>
-          <w:color w:val="000000" w:themeColor="text1"/>
-        </w:rPr>
-      </w:pPr>
-      <w:r>
-        <w:rPr>
-          <w:rFonts w:ascii="Times New Roman" w:eastAsia="Times New Roman" w:hAnsi="Times New Roman" w:cs="Times New Roman"/>
-          <w:b/>
-          <w:color w:val="000000" w:themeColor="text1"/>
-        </w:rPr>
-        <w:t>Discussion and Conclusion</w:t>
-      </w:r>
-    </w:p>
-    <w:p>
-      <w:pPr>
-        <w:rPr>
-          <w:rFonts w:ascii="Times New Roman" w:eastAsia="Times New Roman" w:hAnsi="Times New Roman" w:cs="Times New Roman"/>
-          <w:i/>
-          <w:color w:val="000000" w:themeColor="text1"/>
-        </w:rPr>
-      </w:pPr>
-      <w:r>
-        <w:rPr>
-          <w:rFonts w:ascii="Times New Roman" w:eastAsia="Times New Roman" w:hAnsi="Times New Roman" w:cs="Times New Roman"/>
-          <w:i/>
-          <w:color w:val="000000" w:themeColor="text1"/>
+          <w:color w:val="FF0000"/>
         </w:rPr>
         <w:t>What did you learn? How does it relate to the main problem?</w:t>
       </w:r>
@@ -2980,6 +3257,17 @@
         </w:rPr>
         <w:t xml:space="preserve">, B. 2022. GIS 5571: Lab 2. </w:t>
       </w:r>
+    </w:p>
+    <w:p>
+      <w:pPr>
+        <w:rPr>
+          <w:rFonts w:ascii="Times New Roman" w:eastAsia="Times New Roman" w:hAnsi="Times New Roman" w:cs="Times New Roman"/>
+          <w:i/>
+          <w:color w:val="D0CECE"/>
+          <w:sz w:val="20"/>
+          <w:szCs w:val="20"/>
+        </w:rPr>
+      </w:pPr>
     </w:p>
     <w:p>
       <w:pPr>
@@ -3073,7 +3361,6 @@
                 <w:b/>
                 <w:color w:val="000000"/>
               </w:rPr>
-              <w:lastRenderedPageBreak/>
               <w:t>Category</w:t>
             </w:r>
           </w:p>

</xml_diff>

<commit_message>
Updated on November 3, 2022
</commit_message>
<xml_diff>
--- a/Lab2/Part 2/Lab2_Part2.docx
+++ b/Lab2/Part 2/Lab2_Part2.docx
@@ -179,6 +179,7 @@
             <w:rStyle w:val="Hyperlink"/>
             <w:rFonts w:ascii="Times New Roman" w:eastAsia="Times New Roman" w:hAnsi="Times New Roman" w:cs="Times New Roman"/>
             <w:bCs/>
+            <w:color w:val="000000" w:themeColor="text1"/>
           </w:rPr>
           <w:t>https://github.com/mgisselbeck/GIS5571</w:t>
         </w:r>
@@ -233,6 +234,7 @@
     <w:p>
       <w:pPr>
         <w:pStyle w:val="Heading2"/>
+        <w:spacing w:line="360" w:lineRule="auto"/>
         <w:rPr>
           <w:rFonts w:ascii="Times New Roman" w:hAnsi="Times New Roman" w:cs="Times New Roman"/>
           <w:b w:val="0"/>
@@ -434,6 +436,7 @@
     <w:p>
       <w:pPr>
         <w:pStyle w:val="Heading2"/>
+        <w:spacing w:line="360" w:lineRule="auto"/>
         <w:rPr>
           <w:rFonts w:ascii="Times New Roman" w:hAnsi="Times New Roman" w:cs="Times New Roman"/>
           <w:b w:val="0"/>
@@ -511,46 +514,15 @@
     </w:p>
     <w:p>
       <w:pPr>
+        <w:spacing w:line="360" w:lineRule="auto"/>
         <w:rPr>
           <w:rFonts w:ascii="Times New Roman" w:eastAsia="Times New Roman" w:hAnsi="Times New Roman" w:cs="Times New Roman"/>
           <w:i/>
           <w:color w:val="000000" w:themeColor="text1"/>
-          <w:sz w:val="20"/>
-          <w:szCs w:val="20"/>
-        </w:rPr>
-      </w:pPr>
-    </w:p>
-    <w:p>
-      <w:pPr>
-        <w:spacing w:line="360" w:lineRule="auto"/>
-        <w:rPr>
-          <w:rFonts w:ascii="Times New Roman" w:eastAsia="Times New Roman" w:hAnsi="Times New Roman" w:cs="Times New Roman"/>
-          <w:i/>
-          <w:color w:val="000000" w:themeColor="text1"/>
-          <w:sz w:val="20"/>
-          <w:szCs w:val="20"/>
-        </w:rPr>
-      </w:pPr>
-      <w:r>
-        <w:rPr>
-          <w:rFonts w:ascii="Times New Roman" w:eastAsia="Times New Roman" w:hAnsi="Times New Roman" w:cs="Times New Roman"/>
-          <w:i/>
-          <w:color w:val="000000" w:themeColor="text1"/>
-          <w:sz w:val="20"/>
-          <w:szCs w:val="20"/>
-        </w:rPr>
-        <w:t xml:space="preserve">Table 1. </w:t>
-      </w:r>
-      <w:r>
-        <w:rPr>
-          <w:rFonts w:ascii="Times New Roman" w:eastAsia="Times New Roman" w:hAnsi="Times New Roman" w:cs="Times New Roman"/>
-          <w:i/>
-          <w:color w:val="000000" w:themeColor="text1"/>
-          <w:sz w:val="20"/>
-          <w:szCs w:val="20"/>
-        </w:rPr>
-        <w:t>Required Data</w:t>
-      </w:r>
+          <w:sz w:val="22"/>
+          <w:szCs w:val="22"/>
+        </w:rPr>
+      </w:pPr>
     </w:p>
     <w:tbl>
       <w:tblPr>
@@ -1684,37 +1656,31 @@
     </w:tbl>
     <w:p>
       <w:pPr>
-        <w:rPr>
-          <w:rFonts w:ascii="Times New Roman" w:eastAsia="Times New Roman" w:hAnsi="Times New Roman" w:cs="Times New Roman"/>
-          <w:color w:val="000000" w:themeColor="text1"/>
-          <w:sz w:val="20"/>
-          <w:szCs w:val="20"/>
-        </w:rPr>
-      </w:pPr>
-    </w:p>
-    <w:p>
-      <w:pPr>
-        <w:rPr>
-          <w:rFonts w:ascii="Times New Roman" w:eastAsia="Times New Roman" w:hAnsi="Times New Roman" w:cs="Times New Roman"/>
-          <w:color w:val="000000" w:themeColor="text1"/>
-          <w:sz w:val="20"/>
-          <w:szCs w:val="20"/>
-        </w:rPr>
-      </w:pPr>
-    </w:p>
-    <w:p>
-      <w:pPr>
-        <w:rPr>
-          <w:rFonts w:ascii="Times New Roman" w:eastAsia="Times New Roman" w:hAnsi="Times New Roman" w:cs="Times New Roman"/>
-          <w:color w:val="000000" w:themeColor="text1"/>
-          <w:sz w:val="20"/>
-          <w:szCs w:val="20"/>
-        </w:rPr>
-      </w:pPr>
+        <w:spacing w:before="240" w:line="360" w:lineRule="auto"/>
+        <w:jc w:val="center"/>
+        <w:rPr>
+          <w:rFonts w:ascii="Times New Roman" w:eastAsia="Times New Roman" w:hAnsi="Times New Roman" w:cs="Times New Roman"/>
+          <w:i/>
+          <w:color w:val="000000" w:themeColor="text1"/>
+          <w:sz w:val="22"/>
+          <w:szCs w:val="22"/>
+        </w:rPr>
+      </w:pPr>
+      <w:r>
+        <w:rPr>
+          <w:rFonts w:ascii="Times New Roman" w:eastAsia="Times New Roman" w:hAnsi="Times New Roman" w:cs="Times New Roman"/>
+          <w:i/>
+          <w:color w:val="000000" w:themeColor="text1"/>
+          <w:sz w:val="22"/>
+          <w:szCs w:val="22"/>
+        </w:rPr>
+        <w:t>Table 1. Required Data</w:t>
+      </w:r>
     </w:p>
     <w:p>
       <w:pPr>
         <w:pStyle w:val="Heading2"/>
+        <w:spacing w:line="360" w:lineRule="auto"/>
         <w:rPr>
           <w:rFonts w:ascii="Times New Roman" w:hAnsi="Times New Roman" w:cs="Times New Roman"/>
           <w:b w:val="0"/>
@@ -1766,46 +1732,15 @@
     </w:p>
     <w:p>
       <w:pPr>
+        <w:spacing w:line="360" w:lineRule="auto"/>
         <w:rPr>
           <w:rFonts w:ascii="Times New Roman" w:eastAsia="Times New Roman" w:hAnsi="Times New Roman" w:cs="Times New Roman"/>
           <w:i/>
           <w:color w:val="000000" w:themeColor="text1"/>
-          <w:sz w:val="20"/>
-          <w:szCs w:val="20"/>
-        </w:rPr>
-      </w:pPr>
-    </w:p>
-    <w:p>
-      <w:pPr>
-        <w:spacing w:line="360" w:lineRule="auto"/>
-        <w:rPr>
-          <w:rFonts w:ascii="Times New Roman" w:eastAsia="Times New Roman" w:hAnsi="Times New Roman" w:cs="Times New Roman"/>
-          <w:i/>
-          <w:color w:val="000000" w:themeColor="text1"/>
-          <w:sz w:val="20"/>
-          <w:szCs w:val="20"/>
-        </w:rPr>
-      </w:pPr>
-      <w:r>
-        <w:rPr>
-          <w:rFonts w:ascii="Times New Roman" w:eastAsia="Times New Roman" w:hAnsi="Times New Roman" w:cs="Times New Roman"/>
-          <w:i/>
-          <w:color w:val="000000" w:themeColor="text1"/>
-          <w:sz w:val="20"/>
-          <w:szCs w:val="20"/>
-        </w:rPr>
-        <w:t xml:space="preserve">Table 2. </w:t>
-      </w:r>
-      <w:r>
-        <w:rPr>
-          <w:rFonts w:ascii="Times New Roman" w:eastAsia="Times New Roman" w:hAnsi="Times New Roman" w:cs="Times New Roman"/>
-          <w:i/>
-          <w:color w:val="000000" w:themeColor="text1"/>
-          <w:sz w:val="20"/>
-          <w:szCs w:val="20"/>
-        </w:rPr>
-        <w:t>Input Data</w:t>
-      </w:r>
+          <w:sz w:val="22"/>
+          <w:szCs w:val="22"/>
+        </w:rPr>
+      </w:pPr>
     </w:p>
     <w:tbl>
       <w:tblPr>
@@ -2536,29 +2471,31 @@
     </w:tbl>
     <w:p>
       <w:pPr>
+        <w:spacing w:before="240" w:line="360" w:lineRule="auto"/>
+        <w:jc w:val="center"/>
+        <w:rPr>
+          <w:rFonts w:ascii="Times New Roman" w:eastAsia="Times New Roman" w:hAnsi="Times New Roman" w:cs="Times New Roman"/>
+          <w:i/>
+          <w:color w:val="000000" w:themeColor="text1"/>
+          <w:sz w:val="22"/>
+          <w:szCs w:val="22"/>
+        </w:rPr>
+      </w:pPr>
+      <w:r>
+        <w:rPr>
+          <w:rFonts w:ascii="Times New Roman" w:eastAsia="Times New Roman" w:hAnsi="Times New Roman" w:cs="Times New Roman"/>
+          <w:i/>
+          <w:color w:val="000000" w:themeColor="text1"/>
+          <w:sz w:val="22"/>
+          <w:szCs w:val="22"/>
+        </w:rPr>
+        <w:t>Table 2. Input Data</w:t>
+      </w:r>
+    </w:p>
+    <w:p>
+      <w:pPr>
         <w:pStyle w:val="Heading2"/>
-        <w:spacing w:before="0" w:after="0"/>
-        <w:rPr>
-          <w:rFonts w:ascii="Times New Roman" w:hAnsi="Times New Roman" w:cs="Times New Roman"/>
-          <w:b w:val="0"/>
-          <w:bCs/>
-        </w:rPr>
-      </w:pPr>
-    </w:p>
-    <w:p>
-      <w:pPr>
-        <w:pStyle w:val="Heading2"/>
-        <w:spacing w:before="0" w:after="0"/>
-        <w:rPr>
-          <w:rFonts w:ascii="Times New Roman" w:hAnsi="Times New Roman" w:cs="Times New Roman"/>
-          <w:b w:val="0"/>
-          <w:bCs/>
-        </w:rPr>
-      </w:pPr>
-    </w:p>
-    <w:p>
-      <w:pPr>
-        <w:pStyle w:val="Heading2"/>
+        <w:spacing w:line="360" w:lineRule="auto"/>
         <w:rPr>
           <w:rFonts w:ascii="Times New Roman" w:hAnsi="Times New Roman" w:cs="Times New Roman"/>
           <w:b w:val="0"/>
@@ -2863,6 +2800,7 @@
     </w:p>
     <w:p>
       <w:pPr>
+        <w:spacing w:before="240"/>
         <w:jc w:val="center"/>
         <w:rPr>
           <w:rFonts w:ascii="Times New Roman" w:eastAsia="Times New Roman" w:hAnsi="Times New Roman" w:cs="Times New Roman"/>
@@ -2936,6 +2874,7 @@
     <w:p>
       <w:pPr>
         <w:pStyle w:val="Heading2"/>
+        <w:spacing w:line="360" w:lineRule="auto"/>
         <w:rPr>
           <w:rFonts w:ascii="Times New Roman" w:hAnsi="Times New Roman" w:cs="Times New Roman"/>
           <w:b w:val="0"/>
@@ -3017,6 +2956,7 @@
     <w:p>
       <w:pPr>
         <w:pStyle w:val="Heading2"/>
+        <w:spacing w:line="360" w:lineRule="auto"/>
         <w:rPr>
           <w:rFonts w:ascii="Times New Roman" w:hAnsi="Times New Roman" w:cs="Times New Roman"/>
           <w:b w:val="0"/>
@@ -3034,6 +2974,7 @@
     </w:p>
     <w:p>
       <w:pPr>
+        <w:spacing w:line="360" w:lineRule="auto"/>
         <w:rPr>
           <w:rFonts w:ascii="Times New Roman" w:eastAsia="Times New Roman" w:hAnsi="Times New Roman" w:cs="Times New Roman"/>
           <w:color w:val="FF0000"/>
@@ -3153,21 +3094,67 @@
     </w:p>
     <w:p>
       <w:pPr>
-        <w:rPr>
-          <w:rFonts w:ascii="Times New Roman" w:eastAsia="Times New Roman" w:hAnsi="Times New Roman" w:cs="Times New Roman"/>
-          <w:b/>
-        </w:rPr>
-      </w:pPr>
-      <w:r>
-        <w:rPr>
-          <w:rFonts w:ascii="Times New Roman" w:eastAsia="Times New Roman" w:hAnsi="Times New Roman" w:cs="Times New Roman"/>
-          <w:b/>
+        <w:pStyle w:val="Heading3"/>
+        <w:rPr>
+          <w:rFonts w:ascii="Times New Roman" w:hAnsi="Times New Roman" w:cs="Times New Roman"/>
+          <w:b w:val="0"/>
+          <w:bCs/>
+        </w:rPr>
+      </w:pPr>
+      <w:r>
+        <w:rPr>
+          <w:rFonts w:ascii="Times New Roman" w:hAnsi="Times New Roman" w:cs="Times New Roman"/>
+          <w:b w:val="0"/>
+          <w:bCs/>
         </w:rPr>
         <w:t>References</w:t>
       </w:r>
     </w:p>
     <w:p>
       <w:pPr>
+        <w:rPr>
+          <w:rFonts w:ascii="Times New Roman" w:eastAsia="Times New Roman" w:hAnsi="Times New Roman" w:cs="Times New Roman"/>
+          <w:bCs/>
+        </w:rPr>
+      </w:pPr>
+    </w:p>
+    <w:p>
+      <w:pPr>
+        <w:rPr>
+          <w:rFonts w:ascii="Times New Roman" w:eastAsia="Times New Roman" w:hAnsi="Times New Roman" w:cs="Times New Roman"/>
+          <w:iCs/>
+          <w:color w:val="000000" w:themeColor="text1"/>
+        </w:rPr>
+      </w:pPr>
+      <w:proofErr w:type="spellStart"/>
+      <w:r>
+        <w:rPr>
+          <w:rFonts w:ascii="Times New Roman" w:eastAsia="Times New Roman" w:hAnsi="Times New Roman" w:cs="Times New Roman"/>
+          <w:iCs/>
+          <w:color w:val="000000" w:themeColor="text1"/>
+        </w:rPr>
+        <w:t>Runck</w:t>
+      </w:r>
+      <w:proofErr w:type="spellEnd"/>
+      <w:r>
+        <w:rPr>
+          <w:rFonts w:ascii="Times New Roman" w:eastAsia="Times New Roman" w:hAnsi="Times New Roman" w:cs="Times New Roman"/>
+          <w:iCs/>
+          <w:color w:val="000000" w:themeColor="text1"/>
+        </w:rPr>
+        <w:t>, B. 2022. GIS 5571: Lab 2.</w:t>
+      </w:r>
+      <w:r>
+        <w:rPr>
+          <w:rFonts w:ascii="Times New Roman" w:eastAsia="Times New Roman" w:hAnsi="Times New Roman" w:cs="Times New Roman"/>
+          <w:iCs/>
+          <w:color w:val="000000" w:themeColor="text1"/>
+        </w:rPr>
+        <w:t xml:space="preserve"> </w:t>
+      </w:r>
+    </w:p>
+    <w:p>
+      <w:pPr>
         <w:ind w:firstLine="720"/>
         <w:rPr>
           <w:rFonts w:ascii="Times New Roman" w:eastAsia="Times New Roman" w:hAnsi="Times New Roman" w:cs="Times New Roman"/>
@@ -3175,23 +3162,25 @@
           <w:color w:val="000000" w:themeColor="text1"/>
         </w:rPr>
       </w:pPr>
-      <w:proofErr w:type="spellStart"/>
+      <w:hyperlink r:id="rId18" w:history="1">
+        <w:r>
+          <w:rPr>
+            <w:rStyle w:val="Hyperlink"/>
+            <w:rFonts w:ascii="Times New Roman" w:eastAsia="Times New Roman" w:hAnsi="Times New Roman" w:cs="Times New Roman"/>
+            <w:iCs/>
+            <w:color w:val="000000" w:themeColor="text1"/>
+            <w:u w:val="none"/>
+          </w:rPr>
+          <w:t>https://github.com/mgisselbeck/GIS5571/blob/main/Lab2/Lab2_Instructions.pdf</w:t>
+        </w:r>
+      </w:hyperlink>
       <w:r>
         <w:rPr>
           <w:rFonts w:ascii="Times New Roman" w:eastAsia="Times New Roman" w:hAnsi="Times New Roman" w:cs="Times New Roman"/>
           <w:iCs/>
           <w:color w:val="000000" w:themeColor="text1"/>
         </w:rPr>
-        <w:t>Runck</w:t>
-      </w:r>
-      <w:proofErr w:type="spellEnd"/>
-      <w:r>
-        <w:rPr>
-          <w:rFonts w:ascii="Times New Roman" w:eastAsia="Times New Roman" w:hAnsi="Times New Roman" w:cs="Times New Roman"/>
-          <w:iCs/>
-          <w:color w:val="000000" w:themeColor="text1"/>
-        </w:rPr>
-        <w:t xml:space="preserve">, B. 2022. GIS 5571: Lab 2. </w:t>
+        <w:t xml:space="preserve"> </w:t>
       </w:r>
     </w:p>
     <w:p>
@@ -3229,15 +3218,19 @@
     </w:p>
     <w:p>
       <w:pPr>
-        <w:rPr>
-          <w:rFonts w:ascii="Times New Roman" w:eastAsia="Times New Roman" w:hAnsi="Times New Roman" w:cs="Times New Roman"/>
-          <w:b/>
-        </w:rPr>
-      </w:pPr>
-      <w:r>
-        <w:rPr>
-          <w:rFonts w:ascii="Times New Roman" w:eastAsia="Times New Roman" w:hAnsi="Times New Roman" w:cs="Times New Roman"/>
-          <w:b/>
+        <w:pStyle w:val="Heading2"/>
+        <w:spacing w:line="360" w:lineRule="auto"/>
+        <w:rPr>
+          <w:rFonts w:ascii="Times New Roman" w:hAnsi="Times New Roman" w:cs="Times New Roman"/>
+          <w:b w:val="0"/>
+          <w:bCs/>
+        </w:rPr>
+      </w:pPr>
+      <w:r>
+        <w:rPr>
+          <w:rFonts w:ascii="Times New Roman" w:hAnsi="Times New Roman" w:cs="Times New Roman"/>
+          <w:b w:val="0"/>
+          <w:bCs/>
         </w:rPr>
         <w:t>Self-score</w:t>
       </w:r>
@@ -3585,12 +3578,21 @@
                 <w:right w:val="nil"/>
                 <w:between w:val="nil"/>
               </w:pBdr>
+              <w:jc w:val="center"/>
               <w:rPr>
                 <w:rFonts w:ascii="Times New Roman" w:eastAsia="Times New Roman" w:hAnsi="Times New Roman" w:cs="Times New Roman"/>
                 <w:b/>
-                <w:color w:val="D9D9D9"/>
-              </w:rPr>
-            </w:pPr>
+                <w:color w:val="000000" w:themeColor="text1"/>
+              </w:rPr>
+            </w:pPr>
+            <w:r>
+              <w:rPr>
+                <w:rFonts w:ascii="Times New Roman" w:eastAsia="Times New Roman" w:hAnsi="Times New Roman" w:cs="Times New Roman"/>
+                <w:b/>
+                <w:color w:val="000000" w:themeColor="text1"/>
+              </w:rPr>
+              <w:t>27</w:t>
+            </w:r>
           </w:p>
         </w:tc>
       </w:tr>
@@ -3627,6 +3629,7 @@
                 <w:b/>
                 <w:color w:val="000000"/>
               </w:rPr>
+              <w:lastRenderedPageBreak/>
               <w:t>Clarity of Content</w:t>
             </w:r>
           </w:p>
@@ -3765,12 +3768,21 @@
                 <w:right w:val="nil"/>
                 <w:between w:val="nil"/>
               </w:pBdr>
+              <w:jc w:val="center"/>
               <w:rPr>
                 <w:rFonts w:ascii="Times New Roman" w:eastAsia="Times New Roman" w:hAnsi="Times New Roman" w:cs="Times New Roman"/>
                 <w:b/>
-                <w:color w:val="D9D9D9"/>
-              </w:rPr>
-            </w:pPr>
+                <w:color w:val="000000" w:themeColor="text1"/>
+              </w:rPr>
+            </w:pPr>
+            <w:r>
+              <w:rPr>
+                <w:rFonts w:ascii="Times New Roman" w:eastAsia="Times New Roman" w:hAnsi="Times New Roman" w:cs="Times New Roman"/>
+                <w:b/>
+                <w:color w:val="000000" w:themeColor="text1"/>
+              </w:rPr>
+              <w:t>24</w:t>
+            </w:r>
           </w:p>
         </w:tc>
       </w:tr>
@@ -3907,12 +3919,21 @@
                 <w:right w:val="nil"/>
                 <w:between w:val="nil"/>
               </w:pBdr>
+              <w:jc w:val="center"/>
               <w:rPr>
                 <w:rFonts w:ascii="Times New Roman" w:eastAsia="Times New Roman" w:hAnsi="Times New Roman" w:cs="Times New Roman"/>
                 <w:b/>
-                <w:color w:val="D9D9D9"/>
-              </w:rPr>
-            </w:pPr>
+                <w:color w:val="000000" w:themeColor="text1"/>
+              </w:rPr>
+            </w:pPr>
+            <w:r>
+              <w:rPr>
+                <w:rFonts w:ascii="Times New Roman" w:eastAsia="Times New Roman" w:hAnsi="Times New Roman" w:cs="Times New Roman"/>
+                <w:b/>
+                <w:color w:val="000000" w:themeColor="text1"/>
+              </w:rPr>
+              <w:t>27</w:t>
+            </w:r>
           </w:p>
         </w:tc>
       </w:tr>
@@ -3950,7 +3971,6 @@
                 <w:b/>
                 <w:color w:val="000000"/>
               </w:rPr>
-              <w:lastRenderedPageBreak/>
               <w:t>Verification</w:t>
             </w:r>
           </w:p>
@@ -4108,12 +4128,21 @@
                 <w:right w:val="nil"/>
                 <w:between w:val="nil"/>
               </w:pBdr>
+              <w:jc w:val="center"/>
               <w:rPr>
                 <w:rFonts w:ascii="Times New Roman" w:eastAsia="Times New Roman" w:hAnsi="Times New Roman" w:cs="Times New Roman"/>
                 <w:b/>
-                <w:color w:val="D9D9D9"/>
-              </w:rPr>
-            </w:pPr>
+                <w:color w:val="000000" w:themeColor="text1"/>
+              </w:rPr>
+            </w:pPr>
+            <w:r>
+              <w:rPr>
+                <w:rFonts w:ascii="Times New Roman" w:eastAsia="Times New Roman" w:hAnsi="Times New Roman" w:cs="Times New Roman"/>
+                <w:b/>
+                <w:color w:val="000000" w:themeColor="text1"/>
+              </w:rPr>
+              <w:t>19</w:t>
+            </w:r>
           </w:p>
         </w:tc>
       </w:tr>
@@ -4234,12 +4263,21 @@
                 <w:right w:val="nil"/>
                 <w:between w:val="nil"/>
               </w:pBdr>
+              <w:jc w:val="center"/>
               <w:rPr>
                 <w:rFonts w:ascii="Times New Roman" w:eastAsia="Times New Roman" w:hAnsi="Times New Roman" w:cs="Times New Roman"/>
                 <w:b/>
-                <w:color w:val="D9D9D9"/>
-              </w:rPr>
-            </w:pPr>
+                <w:color w:val="000000" w:themeColor="text1"/>
+              </w:rPr>
+            </w:pPr>
+            <w:r>
+              <w:rPr>
+                <w:rFonts w:ascii="Times New Roman" w:eastAsia="Times New Roman" w:hAnsi="Times New Roman" w:cs="Times New Roman"/>
+                <w:b/>
+                <w:color w:val="000000" w:themeColor="text1"/>
+              </w:rPr>
+              <w:t>97</w:t>
+            </w:r>
           </w:p>
         </w:tc>
       </w:tr>
@@ -4821,7 +4859,6 @@
     <w:basedOn w:val="Normal"/>
     <w:next w:val="Normal"/>
     <w:uiPriority w:val="9"/>
-    <w:semiHidden/>
     <w:unhideWhenUsed/>
     <w:qFormat/>
     <w:pPr>
@@ -5120,6 +5157,18 @@
       <w:shd w:val="clear" w:color="auto" w:fill="E1DFDD"/>
     </w:rPr>
   </w:style>
+  <w:style w:type="character" w:styleId="FollowedHyperlink">
+    <w:name w:val="FollowedHyperlink"/>
+    <w:basedOn w:val="DefaultParagraphFont"/>
+    <w:uiPriority w:val="99"/>
+    <w:semiHidden/>
+    <w:unhideWhenUsed/>
+    <w:rsid w:val="00C93213"/>
+    <w:rPr>
+      <w:color w:val="954F72" w:themeColor="followedHyperlink"/>
+      <w:u w:val="single"/>
+    </w:rPr>
+  </w:style>
 </w:styles>
 </file>
 

</xml_diff>